<commit_message>
Changes made to reportTeam.docx
</commit_message>
<xml_diff>
--- a/Team17Interation1/reportTeam.docx
+++ b/Team17Interation1/reportTeam.docx
@@ -130,8 +130,6 @@
         </w:rPr>
         <w:t>reportTeam</w:t>
       </w:r>
-      <w:bookmarkStart w:id="0" w:name="_GoBack"/>
-      <w:bookmarkEnd w:id="0"/>
       <w:r>
         <w:rPr>
           <w:b/>
@@ -148,9 +146,532 @@
     <w:p/>
     <w:p>
       <w:r>
-        <w:t>Must include a detailed reportTeamx.pdf file that explains FOR EACH posted requirement in the order in which they are posted: - whether this requirement is supported or not - the limitations of this support (e.g. did you hardwire or randomize the chits, what simplifications to the rules did you adopt, etc) - the extra features of this support (i.e. anything beyond what I asked) - how this requirement was tested (please be precise and exhaustive about how you tested the requirement) Beyond the posted requirements, also describe any additional feature you support. Please be precise with respect to which character(s) you support and to which extent you support each of these characters (e.g., can the swordsman take his turn when he wants) Please note that, for this iteration, Visitors, Victory Points, any monster combat, any actual treasure (as opposed to just gold) and networking have been excluded from the initial list of tentative requirements posted. In other words, if you support any of these 5 requirements, report it as an additional feature (detailing how much of it you support). It is important to adequately support the remaining minimal posted requirements before attempting any additional feature.</w:t>
-      </w:r>
+        <w:t xml:space="preserve">Must include a detailed reportTeamx.pdf file that explains FOR EACH posted requirement in the order in which they are posted: - whether this requirement is supported or not - the limitations of this support (e.g. did you hardwire or randomize the chits, what simplifications to the rules did you adopt, </w:t>
+      </w:r>
+      <w:proofErr w:type="spellStart"/>
+      <w:r>
+        <w:t>etc</w:t>
+      </w:r>
+      <w:proofErr w:type="spellEnd"/>
+      <w:r>
+        <w:t>) - the extra features of this support (i.e. anything beyond what I asked) - how this requirement was tested (please be precise and exhaustive about how you tested the requirement) Beyond the posted requirements, also describe any additional feature you support. Please be precise with respect to which character(s) you support and to which extent you support each of these characters (e.g., can the swordsman take his turn when he wants) Please note that, for this iteration, Visitors, Victory Points, any monster combat, any actual treasure (as opposed to just gold) and networking have been excluded from the initial list of tentative requirements posted. In other words, if you support any of these 5 requirements, report it as an additional feature (detailing how much of it you support). It is important to adequately support the remaining minimal posted requirements before attempting any additional feature.</w:t>
+      </w:r>
+      <w:bookmarkStart w:id="0" w:name="_GoBack"/>
+      <w:bookmarkEnd w:id="0"/>
     </w:p>
+    <w:tbl>
+      <w:tblPr>
+        <w:tblStyle w:val="TableGrid"/>
+        <w:tblW w:w="11151" w:type="dxa"/>
+        <w:tblInd w:w="-612" w:type="dxa"/>
+        <w:tblLook w:val="04A0" w:firstRow="1" w:lastRow="0" w:firstColumn="1" w:lastColumn="0" w:noHBand="0" w:noVBand="1"/>
+      </w:tblPr>
+      <w:tblGrid>
+        <w:gridCol w:w="3240"/>
+        <w:gridCol w:w="4230"/>
+        <w:gridCol w:w="3681"/>
+      </w:tblGrid>
+      <w:tr>
+        <w:trPr>
+          <w:trHeight w:val="283"/>
+        </w:trPr>
+        <w:tc>
+          <w:tcPr>
+            <w:tcW w:w="3240" w:type="dxa"/>
+            <w:shd w:val="clear" w:color="auto" w:fill="0D0D0D" w:themeFill="text1" w:themeFillTint="F2"/>
+          </w:tcPr>
+          <w:p>
+            <w:pPr>
+              <w:rPr>
+                <w:b/>
+              </w:rPr>
+            </w:pPr>
+            <w:r>
+              <w:rPr>
+                <w:b/>
+              </w:rPr>
+              <w:t>Required Features</w:t>
+            </w:r>
+          </w:p>
+        </w:tc>
+        <w:tc>
+          <w:tcPr>
+            <w:tcW w:w="4230" w:type="dxa"/>
+            <w:shd w:val="clear" w:color="auto" w:fill="0D0D0D" w:themeFill="text1" w:themeFillTint="F2"/>
+          </w:tcPr>
+          <w:p>
+            <w:pPr>
+              <w:rPr>
+                <w:b/>
+              </w:rPr>
+            </w:pPr>
+            <w:r>
+              <w:rPr>
+                <w:b/>
+              </w:rPr>
+              <w:t>Supported: List Features</w:t>
+            </w:r>
+          </w:p>
+        </w:tc>
+        <w:tc>
+          <w:tcPr>
+            <w:tcW w:w="3681" w:type="dxa"/>
+            <w:shd w:val="clear" w:color="auto" w:fill="0D0D0D" w:themeFill="text1" w:themeFillTint="F2"/>
+          </w:tcPr>
+          <w:p>
+            <w:pPr>
+              <w:rPr>
+                <w:b/>
+              </w:rPr>
+            </w:pPr>
+            <w:r>
+              <w:rPr>
+                <w:b/>
+              </w:rPr>
+              <w:t>Description</w:t>
+            </w:r>
+            <w:r>
+              <w:rPr>
+                <w:b/>
+              </w:rPr>
+              <w:t xml:space="preserve">: </w:t>
+            </w:r>
+          </w:p>
+        </w:tc>
+      </w:tr>
+      <w:tr>
+        <w:trPr>
+          <w:trHeight w:val="323"/>
+        </w:trPr>
+        <w:tc>
+          <w:tcPr>
+            <w:tcW w:w="3240" w:type="dxa"/>
+          </w:tcPr>
+          <w:p>
+            <w:r>
+              <w:t>Display Board</w:t>
+            </w:r>
+          </w:p>
+        </w:tc>
+        <w:tc>
+          <w:tcPr>
+            <w:tcW w:w="4230" w:type="dxa"/>
+          </w:tcPr>
+          <w:p/>
+        </w:tc>
+        <w:tc>
+          <w:tcPr>
+            <w:tcW w:w="3681" w:type="dxa"/>
+          </w:tcPr>
+          <w:p/>
+        </w:tc>
+      </w:tr>
+      <w:tr>
+        <w:trPr>
+          <w:trHeight w:val="593"/>
+        </w:trPr>
+        <w:tc>
+          <w:tcPr>
+            <w:tcW w:w="3240" w:type="dxa"/>
+          </w:tcPr>
+          <w:p>
+            <w:r>
+              <w:t>Setup all sound, warning and treasure chits</w:t>
+            </w:r>
+          </w:p>
+        </w:tc>
+        <w:tc>
+          <w:tcPr>
+            <w:tcW w:w="4230" w:type="dxa"/>
+          </w:tcPr>
+          <w:p/>
+        </w:tc>
+        <w:tc>
+          <w:tcPr>
+            <w:tcW w:w="3681" w:type="dxa"/>
+          </w:tcPr>
+          <w:p/>
+        </w:tc>
+      </w:tr>
+      <w:tr>
+        <w:trPr>
+          <w:trHeight w:val="377"/>
+        </w:trPr>
+        <w:tc>
+          <w:tcPr>
+            <w:tcW w:w="3240" w:type="dxa"/>
+          </w:tcPr>
+          <w:p>
+            <w:r>
+              <w:t>Place Dwellings on the board</w:t>
+            </w:r>
+          </w:p>
+        </w:tc>
+        <w:tc>
+          <w:tcPr>
+            <w:tcW w:w="4230" w:type="dxa"/>
+          </w:tcPr>
+          <w:p/>
+        </w:tc>
+        <w:tc>
+          <w:tcPr>
+            <w:tcW w:w="3681" w:type="dxa"/>
+          </w:tcPr>
+          <w:p/>
+        </w:tc>
+      </w:tr>
+      <w:tr>
+        <w:trPr>
+          <w:trHeight w:val="350"/>
+        </w:trPr>
+        <w:tc>
+          <w:tcPr>
+            <w:tcW w:w="3240" w:type="dxa"/>
+          </w:tcPr>
+          <w:p>
+            <w:r>
+              <w:t>Support Character selection</w:t>
+            </w:r>
+          </w:p>
+        </w:tc>
+        <w:tc>
+          <w:tcPr>
+            <w:tcW w:w="4230" w:type="dxa"/>
+          </w:tcPr>
+          <w:p/>
+        </w:tc>
+        <w:tc>
+          <w:tcPr>
+            <w:tcW w:w="3681" w:type="dxa"/>
+          </w:tcPr>
+          <w:p/>
+        </w:tc>
+      </w:tr>
+      <w:tr>
+        <w:trPr>
+          <w:trHeight w:val="283"/>
+        </w:trPr>
+        <w:tc>
+          <w:tcPr>
+            <w:tcW w:w="3240" w:type="dxa"/>
+          </w:tcPr>
+          <w:p>
+            <w:r>
+              <w:t xml:space="preserve">Support character’s </w:t>
+            </w:r>
+            <w:r>
+              <w:t>initial</w:t>
+            </w:r>
+            <w:r>
+              <w:t xml:space="preserve"> location</w:t>
+            </w:r>
+            <w:r>
+              <w:t>.</w:t>
+            </w:r>
+          </w:p>
+        </w:tc>
+        <w:tc>
+          <w:tcPr>
+            <w:tcW w:w="4230" w:type="dxa"/>
+          </w:tcPr>
+          <w:p/>
+        </w:tc>
+        <w:tc>
+          <w:tcPr>
+            <w:tcW w:w="3681" w:type="dxa"/>
+          </w:tcPr>
+          <w:p/>
+        </w:tc>
+      </w:tr>
+      <w:tr>
+        <w:trPr>
+          <w:trHeight w:val="267"/>
+        </w:trPr>
+        <w:tc>
+          <w:tcPr>
+            <w:tcW w:w="3240" w:type="dxa"/>
+          </w:tcPr>
+          <w:p/>
+        </w:tc>
+        <w:tc>
+          <w:tcPr>
+            <w:tcW w:w="4230" w:type="dxa"/>
+          </w:tcPr>
+          <w:p/>
+        </w:tc>
+        <w:tc>
+          <w:tcPr>
+            <w:tcW w:w="3681" w:type="dxa"/>
+          </w:tcPr>
+          <w:p/>
+        </w:tc>
+      </w:tr>
+      <w:tr>
+        <w:trPr>
+          <w:trHeight w:val="283"/>
+        </w:trPr>
+        <w:tc>
+          <w:tcPr>
+            <w:tcW w:w="3240" w:type="dxa"/>
+          </w:tcPr>
+          <w:p/>
+        </w:tc>
+        <w:tc>
+          <w:tcPr>
+            <w:tcW w:w="4230" w:type="dxa"/>
+          </w:tcPr>
+          <w:p/>
+        </w:tc>
+        <w:tc>
+          <w:tcPr>
+            <w:tcW w:w="3681" w:type="dxa"/>
+          </w:tcPr>
+          <w:p/>
+        </w:tc>
+      </w:tr>
+      <w:tr>
+        <w:trPr>
+          <w:trHeight w:val="283"/>
+        </w:trPr>
+        <w:tc>
+          <w:tcPr>
+            <w:tcW w:w="3240" w:type="dxa"/>
+            <w:shd w:val="clear" w:color="auto" w:fill="0D0D0D" w:themeFill="text1" w:themeFillTint="F2"/>
+          </w:tcPr>
+          <w:p>
+            <w:pPr>
+              <w:rPr>
+                <w:b/>
+              </w:rPr>
+            </w:pPr>
+            <w:r>
+              <w:rPr>
+                <w:b/>
+              </w:rPr>
+              <w:t>Addition</w:t>
+            </w:r>
+            <w:r>
+              <w:rPr>
+                <w:b/>
+              </w:rPr>
+              <w:t>al</w:t>
+            </w:r>
+            <w:r>
+              <w:rPr>
+                <w:b/>
+              </w:rPr>
+              <w:t xml:space="preserve"> Features</w:t>
+            </w:r>
+          </w:p>
+        </w:tc>
+        <w:tc>
+          <w:tcPr>
+            <w:tcW w:w="4230" w:type="dxa"/>
+            <w:shd w:val="clear" w:color="auto" w:fill="0D0D0D" w:themeFill="text1" w:themeFillTint="F2"/>
+          </w:tcPr>
+          <w:p>
+            <w:pPr>
+              <w:rPr>
+                <w:b/>
+              </w:rPr>
+            </w:pPr>
+            <w:r>
+              <w:rPr>
+                <w:b/>
+              </w:rPr>
+              <w:t>Supported: List Features</w:t>
+            </w:r>
+          </w:p>
+        </w:tc>
+        <w:tc>
+          <w:tcPr>
+            <w:tcW w:w="3681" w:type="dxa"/>
+            <w:shd w:val="clear" w:color="auto" w:fill="0D0D0D" w:themeFill="text1" w:themeFillTint="F2"/>
+          </w:tcPr>
+          <w:p>
+            <w:pPr>
+              <w:rPr>
+                <w:b/>
+              </w:rPr>
+            </w:pPr>
+            <w:r>
+              <w:rPr>
+                <w:b/>
+              </w:rPr>
+              <w:t>Description</w:t>
+            </w:r>
+            <w:r>
+              <w:rPr>
+                <w:b/>
+              </w:rPr>
+              <w:t xml:space="preserve">: </w:t>
+            </w:r>
+          </w:p>
+        </w:tc>
+      </w:tr>
+      <w:tr>
+        <w:trPr>
+          <w:trHeight w:val="323"/>
+        </w:trPr>
+        <w:tc>
+          <w:tcPr>
+            <w:tcW w:w="3240" w:type="dxa"/>
+          </w:tcPr>
+          <w:p/>
+        </w:tc>
+        <w:tc>
+          <w:tcPr>
+            <w:tcW w:w="4230" w:type="dxa"/>
+          </w:tcPr>
+          <w:p/>
+        </w:tc>
+        <w:tc>
+          <w:tcPr>
+            <w:tcW w:w="3681" w:type="dxa"/>
+          </w:tcPr>
+          <w:p/>
+        </w:tc>
+      </w:tr>
+      <w:tr>
+        <w:trPr>
+          <w:trHeight w:val="323"/>
+        </w:trPr>
+        <w:tc>
+          <w:tcPr>
+            <w:tcW w:w="3240" w:type="dxa"/>
+          </w:tcPr>
+          <w:p/>
+        </w:tc>
+        <w:tc>
+          <w:tcPr>
+            <w:tcW w:w="4230" w:type="dxa"/>
+          </w:tcPr>
+          <w:p/>
+        </w:tc>
+        <w:tc>
+          <w:tcPr>
+            <w:tcW w:w="3681" w:type="dxa"/>
+          </w:tcPr>
+          <w:p/>
+        </w:tc>
+      </w:tr>
+      <w:tr>
+        <w:trPr>
+          <w:trHeight w:val="332"/>
+        </w:trPr>
+        <w:tc>
+          <w:tcPr>
+            <w:tcW w:w="3240" w:type="dxa"/>
+          </w:tcPr>
+          <w:p/>
+        </w:tc>
+        <w:tc>
+          <w:tcPr>
+            <w:tcW w:w="4230" w:type="dxa"/>
+          </w:tcPr>
+          <w:p/>
+        </w:tc>
+        <w:tc>
+          <w:tcPr>
+            <w:tcW w:w="3681" w:type="dxa"/>
+          </w:tcPr>
+          <w:p/>
+        </w:tc>
+      </w:tr>
+      <w:tr>
+        <w:trPr>
+          <w:trHeight w:val="188"/>
+        </w:trPr>
+        <w:tc>
+          <w:tcPr>
+            <w:tcW w:w="3240" w:type="dxa"/>
+          </w:tcPr>
+          <w:p/>
+        </w:tc>
+        <w:tc>
+          <w:tcPr>
+            <w:tcW w:w="4230" w:type="dxa"/>
+          </w:tcPr>
+          <w:p/>
+        </w:tc>
+        <w:tc>
+          <w:tcPr>
+            <w:tcW w:w="3681" w:type="dxa"/>
+          </w:tcPr>
+          <w:p/>
+        </w:tc>
+      </w:tr>
+      <w:tr>
+        <w:trPr>
+          <w:trHeight w:val="283"/>
+        </w:trPr>
+        <w:tc>
+          <w:tcPr>
+            <w:tcW w:w="3240" w:type="dxa"/>
+          </w:tcPr>
+          <w:p/>
+        </w:tc>
+        <w:tc>
+          <w:tcPr>
+            <w:tcW w:w="4230" w:type="dxa"/>
+          </w:tcPr>
+          <w:p/>
+        </w:tc>
+        <w:tc>
+          <w:tcPr>
+            <w:tcW w:w="3681" w:type="dxa"/>
+          </w:tcPr>
+          <w:p/>
+        </w:tc>
+      </w:tr>
+      <w:tr>
+        <w:trPr>
+          <w:trHeight w:val="267"/>
+        </w:trPr>
+        <w:tc>
+          <w:tcPr>
+            <w:tcW w:w="3240" w:type="dxa"/>
+          </w:tcPr>
+          <w:p/>
+        </w:tc>
+        <w:tc>
+          <w:tcPr>
+            <w:tcW w:w="4230" w:type="dxa"/>
+          </w:tcPr>
+          <w:p/>
+        </w:tc>
+        <w:tc>
+          <w:tcPr>
+            <w:tcW w:w="3681" w:type="dxa"/>
+          </w:tcPr>
+          <w:p/>
+        </w:tc>
+      </w:tr>
+      <w:tr>
+        <w:trPr>
+          <w:trHeight w:val="283"/>
+        </w:trPr>
+        <w:tc>
+          <w:tcPr>
+            <w:tcW w:w="3240" w:type="dxa"/>
+          </w:tcPr>
+          <w:p/>
+        </w:tc>
+        <w:tc>
+          <w:tcPr>
+            <w:tcW w:w="4230" w:type="dxa"/>
+          </w:tcPr>
+          <w:p/>
+        </w:tc>
+        <w:tc>
+          <w:tcPr>
+            <w:tcW w:w="3681" w:type="dxa"/>
+          </w:tcPr>
+          <w:p/>
+        </w:tc>
+      </w:tr>
+    </w:tbl>
+    <w:p/>
     <w:sectPr>
       <w:pgSz w:w="12240" w:h="15840"/>
       <w:pgMar w:top="1440" w:right="1440" w:bottom="1440" w:left="1440" w:header="720" w:footer="720" w:gutter="0"/>
@@ -361,6 +882,32 @@
       <w:color w:val="808080" w:themeColor="text1" w:themeTint="7F"/>
     </w:rPr>
   </w:style>
+  <w:style w:type="table" w:styleId="TableGrid">
+    <w:name w:val="Table Grid"/>
+    <w:basedOn w:val="TableNormal"/>
+    <w:uiPriority w:val="59"/>
+    <w:rsid w:val="009E1599"/>
+    <w:pPr>
+      <w:spacing w:after="0" w:line="240" w:lineRule="auto"/>
+    </w:pPr>
+    <w:tblPr>
+      <w:tblInd w:w="0" w:type="dxa"/>
+      <w:tblBorders>
+        <w:top w:val="single" w:sz="4" w:space="0" w:color="auto"/>
+        <w:left w:val="single" w:sz="4" w:space="0" w:color="auto"/>
+        <w:bottom w:val="single" w:sz="4" w:space="0" w:color="auto"/>
+        <w:right w:val="single" w:sz="4" w:space="0" w:color="auto"/>
+        <w:insideH w:val="single" w:sz="4" w:space="0" w:color="auto"/>
+        <w:insideV w:val="single" w:sz="4" w:space="0" w:color="auto"/>
+      </w:tblBorders>
+      <w:tblCellMar>
+        <w:top w:w="0" w:type="dxa"/>
+        <w:left w:w="108" w:type="dxa"/>
+        <w:bottom w:w="0" w:type="dxa"/>
+        <w:right w:w="108" w:type="dxa"/>
+      </w:tblCellMar>
+    </w:tblPr>
+  </w:style>
 </w:styles>
 </file>
 
@@ -563,6 +1110,32 @@
       <w:iCs/>
       <w:color w:val="808080" w:themeColor="text1" w:themeTint="7F"/>
     </w:rPr>
+  </w:style>
+  <w:style w:type="table" w:styleId="TableGrid">
+    <w:name w:val="Table Grid"/>
+    <w:basedOn w:val="TableNormal"/>
+    <w:uiPriority w:val="59"/>
+    <w:rsid w:val="009E1599"/>
+    <w:pPr>
+      <w:spacing w:after="0" w:line="240" w:lineRule="auto"/>
+    </w:pPr>
+    <w:tblPr>
+      <w:tblInd w:w="0" w:type="dxa"/>
+      <w:tblBorders>
+        <w:top w:val="single" w:sz="4" w:space="0" w:color="auto"/>
+        <w:left w:val="single" w:sz="4" w:space="0" w:color="auto"/>
+        <w:bottom w:val="single" w:sz="4" w:space="0" w:color="auto"/>
+        <w:right w:val="single" w:sz="4" w:space="0" w:color="auto"/>
+        <w:insideH w:val="single" w:sz="4" w:space="0" w:color="auto"/>
+        <w:insideV w:val="single" w:sz="4" w:space="0" w:color="auto"/>
+      </w:tblBorders>
+      <w:tblCellMar>
+        <w:top w:w="0" w:type="dxa"/>
+        <w:left w:w="108" w:type="dxa"/>
+        <w:bottom w:w="0" w:type="dxa"/>
+        <w:right w:w="108" w:type="dxa"/>
+      </w:tblCellMar>
+    </w:tblPr>
   </w:style>
 </w:styles>
 </file>

</xml_diff>

<commit_message>
Add Requirements to Team report
</commit_message>
<xml_diff>
--- a/Team17Interation1/reportTeam.docx
+++ b/Team17Interation1/reportTeam.docx
@@ -146,18 +146,8 @@
     <w:p/>
     <w:p>
       <w:r>
-        <w:t xml:space="preserve">Must include a detailed reportTeamx.pdf file that explains FOR EACH posted requirement in the order in which they are posted: - whether this requirement is supported or not - the limitations of this support (e.g. did you hardwire or randomize the chits, what simplifications to the rules did you adopt, </w:t>
+        <w:t>Must include a detailed reportTeamx.pdf file that explains FOR EACH posted requirement in the order in which they are posted: - whether this requirement is supported or not - the limitations of this support (e.g. did you hardwire or randomize the chits, what simplifications to the rules did you adopt, etc) - the extra features of this support (i.e. anything beyond what I asked) - how this requirement was tested (please be precise and exhaustive about how you tested the requirement) Beyond the posted requirements, also describe any additional feature you support. Please be precise with respect to which character(s) you support and to which extent you support each of these characters (e.g., can the swordsman take his turn when he wants) Please note that, for this iteration, Visitors, Victory Points, any monster combat, any actual treasure (as opposed to just gold) and networking have been excluded from the initial list of tentative requirements posted. In other words, if you support any of these 5 requirements, report it as an additional feature (detailing how much of it you support). It is important to adequately support the remaining minimal posted requirements before attempting any additional feature.</w:t>
       </w:r>
-      <w:proofErr w:type="spellStart"/>
-      <w:r>
-        <w:t>etc</w:t>
-      </w:r>
-      <w:proofErr w:type="spellEnd"/>
-      <w:r>
-        <w:t>) - the extra features of this support (i.e. anything beyond what I asked) - how this requirement was tested (please be precise and exhaustive about how you tested the requirement) Beyond the posted requirements, also describe any additional feature you support. Please be precise with respect to which character(s) you support and to which extent you support each of these characters (e.g., can the swordsman take his turn when he wants) Please note that, for this iteration, Visitors, Victory Points, any monster combat, any actual treasure (as opposed to just gold) and networking have been excluded from the initial list of tentative requirements posted. In other words, if you support any of these 5 requirements, report it as an additional feature (detailing how much of it you support). It is important to adequately support the remaining minimal posted requirements before attempting any additional feature.</w:t>
-      </w:r>
-      <w:bookmarkStart w:id="0" w:name="_GoBack"/>
-      <w:bookmarkEnd w:id="0"/>
     </w:p>
     <w:tbl>
       <w:tblPr>
@@ -276,7 +266,10 @@
           </w:tcPr>
           <w:p>
             <w:r>
-              <w:t>Setup all sound, warning and treasure chits</w:t>
+              <w:t>Display/Support</w:t>
+            </w:r>
+            <w:r>
+              <w:t xml:space="preserve"> all sound, warning and treasure chits</w:t>
             </w:r>
           </w:p>
         </w:tc>
@@ -391,7 +384,14 @@
           <w:tcPr>
             <w:tcW w:w="3240" w:type="dxa"/>
           </w:tcPr>
-          <w:p/>
+          <w:p>
+            <w:r>
+              <w:t>Support Characters</w:t>
+            </w:r>
+            <w:r>
+              <w:t>:</w:t>
+            </w:r>
+          </w:p>
         </w:tc>
         <w:tc>
           <w:tcPr>
@@ -414,7 +414,133 @@
           <w:tcPr>
             <w:tcW w:w="3240" w:type="dxa"/>
           </w:tcPr>
-          <w:p/>
+          <w:p>
+            <w:r>
+              <w:t>Support movement</w:t>
+            </w:r>
+          </w:p>
+          <w:p>
+            <w:r>
+              <w:t>(blocking, hiding, resting, searchin</w:t>
+            </w:r>
+            <w:r>
+              <w:t>g/peering)</w:t>
+            </w:r>
+          </w:p>
+        </w:tc>
+        <w:tc>
+          <w:tcPr>
+            <w:tcW w:w="4230" w:type="dxa"/>
+          </w:tcPr>
+          <w:p/>
+        </w:tc>
+        <w:tc>
+          <w:tcPr>
+            <w:tcW w:w="3681" w:type="dxa"/>
+          </w:tcPr>
+          <w:p/>
+        </w:tc>
+      </w:tr>
+      <w:tr>
+        <w:trPr>
+          <w:trHeight w:val="283"/>
+        </w:trPr>
+        <w:tc>
+          <w:tcPr>
+            <w:tcW w:w="3240" w:type="dxa"/>
+          </w:tcPr>
+          <w:p>
+            <w:r>
+              <w:t>Support Lost Castle/Lost City</w:t>
+            </w:r>
+          </w:p>
+        </w:tc>
+        <w:tc>
+          <w:tcPr>
+            <w:tcW w:w="4230" w:type="dxa"/>
+          </w:tcPr>
+          <w:p/>
+        </w:tc>
+        <w:tc>
+          <w:tcPr>
+            <w:tcW w:w="3681" w:type="dxa"/>
+          </w:tcPr>
+          <w:p/>
+        </w:tc>
+      </w:tr>
+      <w:tr>
+        <w:trPr>
+          <w:trHeight w:val="283"/>
+        </w:trPr>
+        <w:tc>
+          <w:tcPr>
+            <w:tcW w:w="3240" w:type="dxa"/>
+          </w:tcPr>
+          <w:p>
+            <w:r>
+              <w:t>Display Monsters at the end of characters’ turn</w:t>
+            </w:r>
+          </w:p>
+        </w:tc>
+        <w:tc>
+          <w:tcPr>
+            <w:tcW w:w="4230" w:type="dxa"/>
+          </w:tcPr>
+          <w:p/>
+        </w:tc>
+        <w:tc>
+          <w:tcPr>
+            <w:tcW w:w="3681" w:type="dxa"/>
+          </w:tcPr>
+          <w:p/>
+        </w:tc>
+      </w:tr>
+      <w:tr>
+        <w:trPr>
+          <w:trHeight w:val="283"/>
+        </w:trPr>
+        <w:tc>
+          <w:tcPr>
+            <w:tcW w:w="3240" w:type="dxa"/>
+          </w:tcPr>
+          <w:p>
+            <w:r>
+              <w:t>Support combat between players</w:t>
+            </w:r>
+          </w:p>
+        </w:tc>
+        <w:tc>
+          <w:tcPr>
+            <w:tcW w:w="4230" w:type="dxa"/>
+          </w:tcPr>
+          <w:p/>
+        </w:tc>
+        <w:tc>
+          <w:tcPr>
+            <w:tcW w:w="3681" w:type="dxa"/>
+          </w:tcPr>
+          <w:p/>
+        </w:tc>
+      </w:tr>
+      <w:tr>
+        <w:trPr>
+          <w:trHeight w:val="283"/>
+        </w:trPr>
+        <w:tc>
+          <w:tcPr>
+            <w:tcW w:w="3240" w:type="dxa"/>
+          </w:tcPr>
+          <w:p>
+            <w:r>
+              <w:t xml:space="preserve">Support combat between players </w:t>
+            </w:r>
+            <w:r>
+              <w:lastRenderedPageBreak/>
+              <w:t>and monsters</w:t>
+            </w:r>
+            <w:bookmarkStart w:id="0" w:name="_GoBack"/>
+            <w:bookmarkEnd w:id="0"/>
+          </w:p>
         </w:tc>
         <w:tc>
           <w:tcPr>
@@ -448,6 +574,7 @@
               <w:rPr>
                 <w:b/>
               </w:rPr>
+              <w:lastRenderedPageBreak/>
               <w:t>Addition</w:t>
             </w:r>
             <w:r>
@@ -517,7 +644,20 @@
           <w:tcPr>
             <w:tcW w:w="3240" w:type="dxa"/>
           </w:tcPr>
-          <w:p/>
+          <w:p>
+            <w:r>
+              <w:t>Su</w:t>
+            </w:r>
+            <w:r>
+              <w:t>p</w:t>
+            </w:r>
+            <w:r>
+              <w:t>p</w:t>
+            </w:r>
+            <w:r>
+              <w:t>ort Die Treasures</w:t>
+            </w:r>
+          </w:p>
         </w:tc>
         <w:tc>
           <w:tcPr>
@@ -540,7 +680,15 @@
           <w:tcPr>
             <w:tcW w:w="3240" w:type="dxa"/>
           </w:tcPr>
-          <w:p/>
+          <w:p>
+            <w:r>
+              <w:t>Interact with the Board</w:t>
+            </w:r>
+            <w:r>
+              <w:br/>
+              <w:t>(Scrolling)</w:t>
+            </w:r>
+          </w:p>
         </w:tc>
         <w:tc>
           <w:tcPr>
@@ -563,7 +711,23 @@
           <w:tcPr>
             <w:tcW w:w="3240" w:type="dxa"/>
           </w:tcPr>
-          <w:p/>
+          <w:p>
+            <w:r>
+              <w:t>Basic networking</w:t>
+            </w:r>
+            <w:r>
+              <w:t xml:space="preserve">: </w:t>
+            </w:r>
+            <w:r>
+              <w:t>S</w:t>
+            </w:r>
+            <w:r>
+              <w:t>tart server</w:t>
+            </w:r>
+            <w:r>
+              <w:t xml:space="preserve"> when game starts</w:t>
+            </w:r>
+          </w:p>
         </w:tc>
         <w:tc>
           <w:tcPr>
@@ -586,7 +750,14 @@
           <w:tcPr>
             <w:tcW w:w="3240" w:type="dxa"/>
           </w:tcPr>
-          <w:p/>
+          <w:p>
+            <w:r>
+              <w:t xml:space="preserve">Support: </w:t>
+            </w:r>
+            <w:r>
+              <w:t>Control the outcome of the dice</w:t>
+            </w:r>
+          </w:p>
         </w:tc>
         <w:tc>
           <w:tcPr>
@@ -609,7 +780,11 @@
           <w:tcPr>
             <w:tcW w:w="3240" w:type="dxa"/>
           </w:tcPr>
-          <w:p/>
+          <w:p>
+            <w:r>
+              <w:t>Display starting Menu</w:t>
+            </w:r>
+          </w:p>
         </w:tc>
         <w:tc>
           <w:tcPr>
@@ -632,7 +807,14 @@
           <w:tcPr>
             <w:tcW w:w="3240" w:type="dxa"/>
           </w:tcPr>
-          <w:p/>
+          <w:p>
+            <w:r>
+              <w:t>Character Selection shows character description</w:t>
+            </w:r>
+            <w:r>
+              <w:t>.</w:t>
+            </w:r>
+          </w:p>
         </w:tc>
         <w:tc>
           <w:tcPr>
@@ -655,7 +837,38 @@
           <w:tcPr>
             <w:tcW w:w="3240" w:type="dxa"/>
           </w:tcPr>
-          <w:p/>
+          <w:p>
+            <w:r>
+              <w:t>Game Lobby with chat</w:t>
+            </w:r>
+          </w:p>
+        </w:tc>
+        <w:tc>
+          <w:tcPr>
+            <w:tcW w:w="4230" w:type="dxa"/>
+          </w:tcPr>
+          <w:p/>
+        </w:tc>
+        <w:tc>
+          <w:tcPr>
+            <w:tcW w:w="3681" w:type="dxa"/>
+          </w:tcPr>
+          <w:p/>
+        </w:tc>
+      </w:tr>
+      <w:tr>
+        <w:trPr>
+          <w:trHeight w:val="283"/>
+        </w:trPr>
+        <w:tc>
+          <w:tcPr>
+            <w:tcW w:w="3240" w:type="dxa"/>
+          </w:tcPr>
+          <w:p>
+            <w:r>
+              <w:t>Support: Multiple Players can join the game</w:t>
+            </w:r>
+          </w:p>
         </w:tc>
         <w:tc>
           <w:tcPr>

</xml_diff>

<commit_message>
blah more doc stuff
</commit_message>
<xml_diff>
--- a/Team17Interation1/reportTeam.docx
+++ b/Team17Interation1/reportTeam.docx
@@ -247,7 +247,11 @@
           <w:tcPr>
             <w:tcW w:w="4230" w:type="dxa"/>
           </w:tcPr>
-          <w:p/>
+          <w:p>
+            <w:r>
+              <w:t>Supported, List of classes where it’s supported</w:t>
+            </w:r>
+          </w:p>
         </w:tc>
         <w:tc>
           <w:tcPr>
@@ -538,8 +542,6 @@
               <w:lastRenderedPageBreak/>
               <w:t>and monsters</w:t>
             </w:r>
-            <w:bookmarkStart w:id="0" w:name="_GoBack"/>
-            <w:bookmarkEnd w:id="0"/>
           </w:p>
         </w:tc>
         <w:tc>
@@ -682,11 +684,22 @@
           </w:tcPr>
           <w:p>
             <w:r>
-              <w:t>Interact with the Board</w:t>
+              <w:t xml:space="preserve">Interact with the </w:t>
+            </w:r>
+            <w:r>
+              <w:t>Board</w:t>
             </w:r>
             <w:r>
               <w:br/>
-              <w:t>(Scrolling)</w:t>
+              <w:t>(Scrollable, Zoomab</w:t>
+            </w:r>
+            <w:bookmarkStart w:id="0" w:name="_GoBack"/>
+            <w:bookmarkEnd w:id="0"/>
+            <w:r>
+              <w:t>le</w:t>
+            </w:r>
+            <w:r>
+              <w:t>)</w:t>
             </w:r>
           </w:p>
         </w:tc>
@@ -1104,7 +1117,6 @@
       <w:spacing w:after="0" w:line="240" w:lineRule="auto"/>
     </w:pPr>
     <w:tblPr>
-      <w:tblInd w:w="0" w:type="dxa"/>
       <w:tblBorders>
         <w:top w:val="single" w:sz="4" w:space="0" w:color="auto"/>
         <w:left w:val="single" w:sz="4" w:space="0" w:color="auto"/>
@@ -1113,12 +1125,6 @@
         <w:insideH w:val="single" w:sz="4" w:space="0" w:color="auto"/>
         <w:insideV w:val="single" w:sz="4" w:space="0" w:color="auto"/>
       </w:tblBorders>
-      <w:tblCellMar>
-        <w:top w:w="0" w:type="dxa"/>
-        <w:left w:w="108" w:type="dxa"/>
-        <w:bottom w:w="0" w:type="dxa"/>
-        <w:right w:w="108" w:type="dxa"/>
-      </w:tblCellMar>
     </w:tblPr>
   </w:style>
 </w:styles>
@@ -1333,7 +1339,6 @@
       <w:spacing w:after="0" w:line="240" w:lineRule="auto"/>
     </w:pPr>
     <w:tblPr>
-      <w:tblInd w:w="0" w:type="dxa"/>
       <w:tblBorders>
         <w:top w:val="single" w:sz="4" w:space="0" w:color="auto"/>
         <w:left w:val="single" w:sz="4" w:space="0" w:color="auto"/>
@@ -1342,12 +1347,6 @@
         <w:insideH w:val="single" w:sz="4" w:space="0" w:color="auto"/>
         <w:insideV w:val="single" w:sz="4" w:space="0" w:color="auto"/>
       </w:tblBorders>
-      <w:tblCellMar>
-        <w:top w:w="0" w:type="dxa"/>
-        <w:left w:w="108" w:type="dxa"/>
-        <w:bottom w:w="0" w:type="dxa"/>
-        <w:right w:w="108" w:type="dxa"/>
-      </w:tblCellMar>
     </w:tblPr>
   </w:style>
 </w:styles>

</xml_diff>